<commit_message>
updated OS lab1 part1 task
</commit_message>
<xml_diff>
--- a/Операционные системы/Лаба 1/Задание на лабу 1.docx
+++ b/Операционные системы/Лаба 1/Задание на лабу 1.docx
@@ -459,15 +459,43 @@
       </w:r>
     </w:p>
     <w:p>
-      <w:pPr>
-        <w:pStyle w:val="a3"/>
-        <w:numPr>
-          <w:ilvl w:val="0"/>
-          <w:numId w:val="23"/>
-        </w:numPr>
-      </w:pPr>
+      <w:r>
+        <w:lastRenderedPageBreak/>
+        <w:t>Маскируемые прерывания (в первую очередь это аппаратные</w:t>
+      </w:r>
+      <w:r>
+        <w:t xml:space="preserve"> прерывания</w:t>
+      </w:r>
+      <w:r>
+        <w:t xml:space="preserve">), это </w:t>
+      </w:r>
+      <w:proofErr w:type="gramStart"/>
+      <w:r>
+        <w:t>те</w:t>
+      </w:r>
+      <w:proofErr w:type="gramEnd"/>
+      <w:r>
+        <w:t xml:space="preserve"> которые приходят на контроллер прерываний. Значит эти прерывания можно запретить </w:t>
+      </w:r>
+      <w:proofErr w:type="gramStart"/>
+      <w:r>
+        <w:t>(?передав</w:t>
+      </w:r>
+      <w:proofErr w:type="gramEnd"/>
+      <w:r>
+        <w:t xml:space="preserve"> маску конт</w:t>
+      </w:r>
+      <w:r>
+        <w:t>р</w:t>
+      </w:r>
+      <w:r>
+        <w:t xml:space="preserve">олеру </w:t>
+      </w:r>
       <w:bookmarkStart w:id="0" w:name="_GoBack"/>
       <w:bookmarkEnd w:id="0"/>
+      <w:r>
+        <w:t>прерываний?)</w:t>
+      </w:r>
     </w:p>
     <w:sectPr>
       <w:pgSz w:w="11906" w:h="16838"/>
@@ -3662,7 +3690,7 @@
 </file>
 
 <file path=customXml/itemProps1.xml><?xml version="1.0" encoding="utf-8"?>
-<ds:datastoreItem xmlns:ds="http://schemas.openxmlformats.org/officeDocument/2006/customXml" ds:itemID="{99F3A32C-10F3-4DB8-A04E-7A031B22BB88}">
+<ds:datastoreItem xmlns:ds="http://schemas.openxmlformats.org/officeDocument/2006/customXml" ds:itemID="{DCA111B5-0BBC-42D5-AC6D-ED8FDD9BDE3D}">
   <ds:schemaRefs>
     <ds:schemaRef ds:uri="http://schemas.openxmlformats.org/officeDocument/2006/bibliography"/>
   </ds:schemaRefs>

</xml_diff>

<commit_message>
need add step to lab1
</commit_message>
<xml_diff>
--- a/Операционные системы/Лаба 1/Задание на лабу 1.docx
+++ b/Операционные системы/Лаба 1/Задание на лабу 1.docx
@@ -489,13 +489,26 @@
         <w:t>р</w:t>
       </w:r>
       <w:r>
-        <w:t xml:space="preserve">олеру </w:t>
+        <w:t>олеру прерываний?)</w:t>
+      </w:r>
+    </w:p>
+    <w:p>
+      <w:pPr>
+        <w:rPr>
+          <w:lang w:val="en-US"/>
+        </w:rPr>
+      </w:pPr>
+      <w:r>
+        <w:t xml:space="preserve">Добавить шаг – сохранение </w:t>
+      </w:r>
+      <w:r>
+        <w:rPr>
+          <w:lang w:val="en-US"/>
+        </w:rPr>
+        <w:t>flags</w:t>
       </w:r>
       <w:bookmarkStart w:id="0" w:name="_GoBack"/>
       <w:bookmarkEnd w:id="0"/>
-      <w:r>
-        <w:t>прерываний?)</w:t>
-      </w:r>
     </w:p>
     <w:sectPr>
       <w:pgSz w:w="11906" w:h="16838"/>
@@ -3690,7 +3703,7 @@
 </file>
 
 <file path=customXml/itemProps1.xml><?xml version="1.0" encoding="utf-8"?>
-<ds:datastoreItem xmlns:ds="http://schemas.openxmlformats.org/officeDocument/2006/customXml" ds:itemID="{DCA111B5-0BBC-42D5-AC6D-ED8FDD9BDE3D}">
+<ds:datastoreItem xmlns:ds="http://schemas.openxmlformats.org/officeDocument/2006/customXml" ds:itemID="{305EF9DD-9568-46DC-BF53-02F68288730C}">
   <ds:schemaRefs>
     <ds:schemaRef ds:uri="http://schemas.openxmlformats.org/officeDocument/2006/bibliography"/>
   </ds:schemaRefs>

</xml_diff>